<commit_message>
Report delivered, last version
</commit_message>
<xml_diff>
--- a/Docs/Relatórios/Capa 0.0.2.docx
+++ b/Docs/Relatórios/Capa 0.0.2.docx
@@ -12,6 +12,7 @@
           <w:i w:val="0"/>
         </w:rPr>
       </w:pPr>
+      <w:bookmarkStart w:id="0" w:name="_GoBack"/>
       <w:r>
         <w:rPr>
           <w:b/>
@@ -110,7 +111,7 @@
           <w:szCs w:val="36"/>
         </w:rPr>
       </w:pPr>
-      <w:bookmarkStart w:id="0" w:name="_Toc512888581"/>
+      <w:bookmarkStart w:id="1" w:name="_Toc512888581"/>
       <w:r>
         <w:rPr>
           <w:b/>
@@ -119,7 +120,7 @@
         </w:rPr>
         <w:t>Gestão de Eventos de Contraordenação Por Excesso de Velocidade</w:t>
       </w:r>
-      <w:bookmarkEnd w:id="0"/>
+      <w:bookmarkEnd w:id="1"/>
     </w:p>
     <w:p/>
     <w:p>
@@ -276,8 +277,6 @@
         </w:rPr>
         <w:t>Setembro</w:t>
       </w:r>
-      <w:bookmarkStart w:id="1" w:name="_GoBack"/>
-      <w:bookmarkEnd w:id="1"/>
       <w:r>
         <w:rPr>
           <w:sz w:val="24"/>
@@ -290,9 +289,9 @@
         </w:rPr>
         <w:t>8</w:t>
       </w:r>
+      <w:bookmarkEnd w:id="0"/>
     </w:p>
     <w:sectPr>
-      <w:headerReference w:type="default" r:id="rId8"/>
       <w:pgSz w:w="11900" w:h="16840"/>
       <w:pgMar w:top="1417" w:right="1701" w:bottom="1417" w:left="1701" w:header="708" w:footer="708" w:gutter="0"/>
       <w:cols w:space="708"/>
@@ -350,19 +349,6 @@
     </w:p>
   </w:footnote>
 </w:footnotes>
-</file>
-
-<file path=word/header1.xml><?xml version="1.0" encoding="utf-8"?>
-<w:hdr xmlns:wpc="http://schemas.microsoft.com/office/word/2010/wordprocessingCanvas" xmlns:cx="http://schemas.microsoft.com/office/drawing/2014/chartex" xmlns:cx1="http://schemas.microsoft.com/office/drawing/2015/9/8/chartex" xmlns:cx2="http://schemas.microsoft.com/office/drawing/2015/10/21/chartex" xmlns:cx3="http://schemas.microsoft.com/office/drawing/2016/5/9/chartex" xmlns:cx4="http://schemas.microsoft.com/office/drawing/2016/5/10/chartex" xmlns:cx5="http://schemas.microsoft.com/office/drawing/2016/5/11/chartex" xmlns:cx6="http://schemas.microsoft.com/office/drawing/2016/5/12/chartex" xmlns:cx7="http://schemas.microsoft.com/office/drawing/2016/5/13/chartex" xmlns:cx8="http://schemas.microsoft.com/office/drawing/2016/5/14/chartex" xmlns:mc="http://schemas.openxmlformats.org/markup-compatibility/2006" xmlns:aink="http://schemas.microsoft.com/office/drawing/2016/ink" xmlns:am3d="http://schemas.microsoft.com/office/drawing/2017/model3d" xmlns:o="urn:schemas-microsoft-com:office:office" xmlns:r="http://schemas.openxmlformats.org/officeDocument/2006/relationships" xmlns:m="http://schemas.openxmlformats.org/officeDocument/2006/math" xmlns:v="urn:schemas-microsoft-com:vml" xmlns:wp14="http://schemas.microsoft.com/office/word/2010/wordprocessingDrawing" xmlns:wp="http://schemas.openxmlformats.org/drawingml/2006/wordprocessingDrawing" xmlns:w10="urn:schemas-microsoft-com:office:word" xmlns:w="http://schemas.openxmlformats.org/wordprocessingml/2006/main" xmlns:w14="http://schemas.microsoft.com/office/word/2010/wordml" xmlns:w15="http://schemas.microsoft.com/office/word/2012/wordml" xmlns:w16cid="http://schemas.microsoft.com/office/word/2016/wordml/cid" xmlns:w16se="http://schemas.microsoft.com/office/word/2015/wordml/symex" xmlns:wpg="http://schemas.microsoft.com/office/word/2010/wordprocessingGroup" xmlns:wpi="http://schemas.microsoft.com/office/word/2010/wordprocessingInk" xmlns:wne="http://schemas.microsoft.com/office/word/2006/wordml" xmlns:wps="http://schemas.microsoft.com/office/word/2010/wordprocessingShape" mc:Ignorable="w14 w15 w16se w16cid wp14">
-  <w:p>
-    <w:pPr>
-      <w:pStyle w:val="Cabealho"/>
-    </w:pPr>
-    <w:r>
-      <w:t>`</w:t>
-    </w:r>
-  </w:p>
-</w:hdr>
 </file>
 
 <file path=word/numbering.xml><?xml version="1.0" encoding="utf-8"?>
@@ -1770,7 +1756,7 @@
 </file>
 
 <file path=customXml/itemProps1.xml><?xml version="1.0" encoding="utf-8"?>
-<ds:datastoreItem xmlns:ds="http://schemas.openxmlformats.org/officeDocument/2006/customXml" ds:itemID="{CC790489-9490-4745-B19E-99DD59BEC5D3}">
+<ds:datastoreItem xmlns:ds="http://schemas.openxmlformats.org/officeDocument/2006/customXml" ds:itemID="{836EF0A8-B1C5-E04A-9148-4B2ED45340A5}">
   <ds:schemaRefs>
     <ds:schemaRef ds:uri="http://schemas.openxmlformats.org/officeDocument/2006/bibliography"/>
   </ds:schemaRefs>

</xml_diff>